<commit_message>
upgraded map.js script, added hike for Traders Tail, updated add2indx, mod test doc
</commit_message>
<xml_diff>
--- a/test/Regression.docx
+++ b/test/Regression.docx
@@ -88,13 +88,8 @@
         </w:numPr>
       </w:pPr>
       <w:r>
-        <w:t>Intro (The intention</w:t>
-      </w:r>
-      <w:proofErr w:type="gramStart"/>
-      <w:r>
-        <w:t>... )</w:t>
-      </w:r>
-      <w:proofErr w:type="gramEnd"/>
+        <w:t>Intro (The intention... )</w:t>
+      </w:r>
     </w:p>
     <w:p>
       <w:pPr>
@@ -339,263 +334,272 @@
         <w:sym w:font="Wingdings" w:char="F0E0"/>
       </w:r>
       <w:r>
-        <w:t xml:space="preserve"> </w:t>
-      </w:r>
-      <w:proofErr w:type="spellStart"/>
-      <w:r>
-        <w:t>zoomout</w:t>
+        <w:t xml:space="preserve"> zoomout</w:t>
+      </w:r>
+    </w:p>
+    <w:p>
+      <w:pPr>
+        <w:pStyle w:val="ListParagraph"/>
+        <w:numPr>
+          <w:ilvl w:val="2"/>
+          <w:numId w:val="1"/>
+        </w:numPr>
+      </w:pPr>
+      <w:r>
+        <w:t>Can grab map and drag it around (aka pan)</w:t>
+      </w:r>
+    </w:p>
+    <w:p>
+      <w:pPr>
+        <w:pStyle w:val="ListParagraph"/>
+        <w:numPr>
+          <w:ilvl w:val="2"/>
+          <w:numId w:val="1"/>
+        </w:numPr>
+      </w:pPr>
+      <w:r>
+        <w:t>Green pins show Visitor’s Centers until zoomed in past 10</w:t>
+      </w:r>
+    </w:p>
+    <w:p>
+      <w:pPr>
+        <w:pStyle w:val="ListParagraph"/>
+        <w:numPr>
+          <w:ilvl w:val="2"/>
+          <w:numId w:val="1"/>
+        </w:numPr>
+      </w:pPr>
+      <w:r>
+        <w:t>Click on green pin opens tab for “indexed hike”: page showing hikes at that location</w:t>
+      </w:r>
+      <w:r>
+        <w:t>, specifically: Bandelier, Chaco, El Malpais, Petroglyphs</w:t>
+      </w:r>
+    </w:p>
+    <w:p>
+      <w:pPr>
+        <w:pStyle w:val="ListParagraph"/>
+        <w:numPr>
+          <w:ilvl w:val="2"/>
+          <w:numId w:val="1"/>
+        </w:numPr>
+      </w:pPr>
+      <w:r>
+        <w:t>When zoomed in past 10, red lines appear for hikes with overlaying trailheads, specifically: Bandelier, Santa Fe Ski Area, Elena Gallegos Park (ABQ), Chaco Canyon, Big Tesuq</w:t>
+      </w:r>
+      <w:r>
+        <w:t>u</w:t>
+      </w:r>
+      <w:r>
+        <w:t>e Campground, Petroglyphs Park (Boca Negra only), Manzanitas Mtn Trails</w:t>
+      </w:r>
+      <w:r>
+        <w:t>; lines disappear when zoom &lt;= 10.</w:t>
+      </w:r>
+    </w:p>
+    <w:p>
+      <w:pPr>
+        <w:pStyle w:val="ListParagraph"/>
+        <w:numPr>
+          <w:ilvl w:val="2"/>
+          <w:numId w:val="1"/>
+        </w:numPr>
+      </w:pPr>
+      <w:r>
+        <w:t>Hikes with overlaying trailheads (above item) are marked with blue pins</w:t>
+      </w:r>
+    </w:p>
+    <w:p>
+      <w:pPr>
+        <w:pStyle w:val="ListParagraph"/>
+        <w:numPr>
+          <w:ilvl w:val="2"/>
+          <w:numId w:val="1"/>
+        </w:numPr>
+      </w:pPr>
+      <w:r>
+        <w:t>All other hikes are red pins.</w:t>
+      </w:r>
+    </w:p>
+    <w:p>
+      <w:pPr>
+        <w:pStyle w:val="ListParagraph"/>
+        <w:numPr>
+          <w:ilvl w:val="2"/>
+          <w:numId w:val="1"/>
+        </w:numPr>
+      </w:pPr>
+      <w:r>
+        <w:t>Clicking on any hike opens the corresponding hike page</w:t>
+      </w:r>
+    </w:p>
+    <w:p>
+      <w:pPr>
+        <w:pStyle w:val="ListParagraph"/>
+        <w:numPr>
+          <w:ilvl w:val="1"/>
+          <w:numId w:val="1"/>
+        </w:numPr>
+      </w:pPr>
+      <w:r>
+        <w:t>Table of Hikes (when showing)</w:t>
+      </w:r>
+    </w:p>
+    <w:p>
+      <w:pPr>
+        <w:pStyle w:val="ListParagraph"/>
+        <w:numPr>
+          <w:ilvl w:val="2"/>
+          <w:numId w:val="1"/>
+        </w:numPr>
+      </w:pPr>
+      <w:r>
+        <w:t>Table changes for each pan/zoom to list only the hikes showing (or on margins of) viewport</w:t>
+      </w:r>
+    </w:p>
+    <w:p>
+      <w:pPr>
+        <w:pStyle w:val="ListParagraph"/>
+        <w:numPr>
+          <w:ilvl w:val="2"/>
+          <w:numId w:val="1"/>
+        </w:numPr>
+      </w:pPr>
+      <w:r>
+        <w:t>Mouse on row highlights the row</w:t>
+      </w:r>
+    </w:p>
+    <w:p>
+      <w:pPr>
+        <w:pStyle w:val="ListParagraph"/>
+        <w:numPr>
+          <w:ilvl w:val="2"/>
+          <w:numId w:val="1"/>
+        </w:numPr>
+      </w:pPr>
+      <w:r>
+        <w:t>Clicking on Web Pg checkbox opens corresponding hike page</w:t>
+      </w:r>
+    </w:p>
+    <w:p>
+      <w:pPr>
+        <w:pStyle w:val="ListParagraph"/>
+        <w:numPr>
+          <w:ilvl w:val="2"/>
+          <w:numId w:val="1"/>
+        </w:numPr>
+      </w:pPr>
+      <w:r>
+        <w:t>Clicking on Flickr icon opens corresponding Flickr Album page</w:t>
+      </w:r>
+    </w:p>
+    <w:p>
+      <w:pPr>
+        <w:pStyle w:val="ListParagraph"/>
+        <w:numPr>
+          <w:ilvl w:val="2"/>
+          <w:numId w:val="1"/>
+        </w:numPr>
+      </w:pPr>
+      <w:r>
+        <w:lastRenderedPageBreak/>
+        <w:t>Clicking on column-header sorts the table according to that column</w:t>
+      </w:r>
+    </w:p>
+    <w:p>
+      <w:pPr>
+        <w:pStyle w:val="ListParagraph"/>
+        <w:numPr>
+          <w:ilvl w:val="2"/>
+          <w:numId w:val="1"/>
+        </w:numPr>
+      </w:pPr>
+      <w:r>
+        <w:t>Repeated clicks on column-header invert sort</w:t>
+      </w:r>
+    </w:p>
+    <w:p>
+      <w:pPr>
+        <w:pStyle w:val="ListParagraph"/>
+        <w:numPr>
+          <w:ilvl w:val="2"/>
+          <w:numId w:val="1"/>
+        </w:numPr>
+      </w:pPr>
+      <w:r>
+        <w:t>English/Metric conversion box converts units in table (alternating) when clicked</w:t>
+      </w:r>
+    </w:p>
+    <w:p>
+      <w:pPr>
+        <w:pStyle w:val="ListParagraph"/>
+        <w:numPr>
+          <w:ilvl w:val="1"/>
+          <w:numId w:val="1"/>
+        </w:numPr>
+      </w:pPr>
+      <w:r>
+        <w:t xml:space="preserve">Email link: opens properly to send email to </w:t>
+      </w:r>
+      <w:hyperlink r:id="rId8" w:history="1">
+        <w:r>
+          <w:rPr>
+            <w:rStyle w:val="Hyperlink"/>
+          </w:rPr>
+          <w:t>hawk109@icloud.com</w:t>
+        </w:r>
+      </w:hyperlink>
+    </w:p>
+    <w:p>
+      <w:pPr>
+        <w:ind w:left="-180"/>
+      </w:pPr>
+    </w:p>
+    <w:p>
+      <w:pPr>
+        <w:ind w:left="-180"/>
+      </w:pPr>
+    </w:p>
+    <w:p>
+      <w:pPr>
+        <w:pStyle w:val="ListParagraph"/>
+        <w:numPr>
+          <w:ilvl w:val="0"/>
+          <w:numId w:val="1"/>
+        </w:numPr>
+      </w:pPr>
+      <w:r>
+        <w:t>MULTIPLE BROWSERS</w:t>
+      </w:r>
+    </w:p>
+    <w:p>
+      <w:pPr>
+        <w:pStyle w:val="ListParagraph"/>
+        <w:numPr>
+          <w:ilvl w:val="1"/>
+          <w:numId w:val="1"/>
+        </w:numPr>
+      </w:pPr>
+      <w:r>
+        <w:t>Open all html files with multiple browsers: Firefox, Chrome, Safari</w:t>
+      </w:r>
+    </w:p>
+    <w:p>
+      <w:pPr>
+        <w:pStyle w:val="ListParagraph"/>
+        <w:numPr>
+          <w:ilvl w:val="1"/>
+          <w:numId w:val="1"/>
+        </w:numPr>
+      </w:pPr>
+      <w:r>
+        <w:t>If needed, find someone with IE to open html files to verify correct operation.</w:t>
       </w:r>
       <w:bookmarkStart w:id="0" w:name="_GoBack"/>
       <w:bookmarkEnd w:id="0"/>
-      <w:proofErr w:type="spellEnd"/>
-    </w:p>
-    <w:p>
-      <w:pPr>
-        <w:pStyle w:val="ListParagraph"/>
-        <w:numPr>
-          <w:ilvl w:val="2"/>
-          <w:numId w:val="1"/>
-        </w:numPr>
-      </w:pPr>
-      <w:r>
-        <w:t>Can grab map and drag it around (aka pan)</w:t>
-      </w:r>
-    </w:p>
-    <w:p>
-      <w:pPr>
-        <w:pStyle w:val="ListParagraph"/>
-        <w:numPr>
-          <w:ilvl w:val="2"/>
-          <w:numId w:val="1"/>
-        </w:numPr>
-      </w:pPr>
-      <w:r>
-        <w:t>Green pins show Visitor’s Centers until zoomed in past 10</w:t>
-      </w:r>
-    </w:p>
-    <w:p>
-      <w:pPr>
-        <w:pStyle w:val="ListParagraph"/>
-        <w:numPr>
-          <w:ilvl w:val="2"/>
-          <w:numId w:val="1"/>
-        </w:numPr>
-      </w:pPr>
-      <w:r>
-        <w:t>Click on green pin opens tab for “indexed hike”: page showing hikes at that location</w:t>
-      </w:r>
-      <w:r>
-        <w:t xml:space="preserve">, specifically: Bandelier, Chaco, El </w:t>
-      </w:r>
-      <w:proofErr w:type="spellStart"/>
-      <w:r>
-        <w:t>Malpais</w:t>
-      </w:r>
-      <w:proofErr w:type="spellEnd"/>
-      <w:r>
-        <w:t>, Petroglyphs</w:t>
-      </w:r>
-    </w:p>
-    <w:p>
-      <w:pPr>
-        <w:pStyle w:val="ListParagraph"/>
-        <w:numPr>
-          <w:ilvl w:val="2"/>
-          <w:numId w:val="1"/>
-        </w:numPr>
-      </w:pPr>
-      <w:r>
-        <w:t>When zoomed in past 10, red lines appear for hikes with overlaying trailheads, specifically: Bandelier, Santa Fe Ski Area, Elena Gallegos Park (ABQ), Chaco Canyon, Big Tesuq</w:t>
-      </w:r>
-      <w:r>
-        <w:t>u</w:t>
-      </w:r>
-      <w:r>
-        <w:t xml:space="preserve">e Campground, Petroglyphs Park (Boca </w:t>
-      </w:r>
-      <w:proofErr w:type="spellStart"/>
-      <w:r>
-        <w:t>Negra</w:t>
-      </w:r>
-      <w:proofErr w:type="spellEnd"/>
-      <w:r>
-        <w:t xml:space="preserve"> only), </w:t>
-      </w:r>
-      <w:proofErr w:type="spellStart"/>
-      <w:r>
-        <w:t>Manzanitas</w:t>
-      </w:r>
-      <w:proofErr w:type="spellEnd"/>
-      <w:r>
-        <w:t xml:space="preserve"> </w:t>
-      </w:r>
-      <w:proofErr w:type="spellStart"/>
-      <w:r>
-        <w:t>Mtn</w:t>
-      </w:r>
-      <w:proofErr w:type="spellEnd"/>
-      <w:r>
-        <w:t xml:space="preserve"> Trails</w:t>
-      </w:r>
-      <w:r>
-        <w:t>; lines disappear when zoom &lt;= 10.</w:t>
-      </w:r>
-    </w:p>
-    <w:p>
-      <w:pPr>
-        <w:pStyle w:val="ListParagraph"/>
-        <w:numPr>
-          <w:ilvl w:val="2"/>
-          <w:numId w:val="1"/>
-        </w:numPr>
-      </w:pPr>
-      <w:r>
-        <w:t>Hikes with overlaying trailheads (above item) are marked with blue pins</w:t>
-      </w:r>
-    </w:p>
-    <w:p>
-      <w:pPr>
-        <w:pStyle w:val="ListParagraph"/>
-        <w:numPr>
-          <w:ilvl w:val="2"/>
-          <w:numId w:val="1"/>
-        </w:numPr>
-      </w:pPr>
-      <w:r>
-        <w:t>All other hikes are red pins.</w:t>
-      </w:r>
-    </w:p>
-    <w:p>
-      <w:pPr>
-        <w:pStyle w:val="ListParagraph"/>
-        <w:numPr>
-          <w:ilvl w:val="2"/>
-          <w:numId w:val="1"/>
-        </w:numPr>
-      </w:pPr>
-      <w:r>
-        <w:t>Clicking on any hike opens the corresponding hike page</w:t>
-      </w:r>
-    </w:p>
-    <w:p>
-      <w:pPr>
-        <w:pStyle w:val="ListParagraph"/>
-        <w:numPr>
-          <w:ilvl w:val="1"/>
-          <w:numId w:val="1"/>
-        </w:numPr>
-      </w:pPr>
-      <w:r>
-        <w:t>Table of Hikes (when showing)</w:t>
-      </w:r>
-    </w:p>
-    <w:p>
-      <w:pPr>
-        <w:pStyle w:val="ListParagraph"/>
-        <w:numPr>
-          <w:ilvl w:val="2"/>
-          <w:numId w:val="1"/>
-        </w:numPr>
-      </w:pPr>
-      <w:r>
-        <w:t>Table changes for each pan/zoom to list only the hikes showing (or on margins of) viewport</w:t>
-      </w:r>
-    </w:p>
-    <w:p>
-      <w:pPr>
-        <w:pStyle w:val="ListParagraph"/>
-        <w:numPr>
-          <w:ilvl w:val="2"/>
-          <w:numId w:val="1"/>
-        </w:numPr>
-      </w:pPr>
-      <w:r>
-        <w:t>Mouse on row highlights the row</w:t>
-      </w:r>
-    </w:p>
-    <w:p>
-      <w:pPr>
-        <w:pStyle w:val="ListParagraph"/>
-        <w:numPr>
-          <w:ilvl w:val="2"/>
-          <w:numId w:val="1"/>
-        </w:numPr>
-      </w:pPr>
-      <w:r>
-        <w:t xml:space="preserve">Clicking on Web </w:t>
-      </w:r>
-      <w:proofErr w:type="spellStart"/>
-      <w:r>
-        <w:t>Pg</w:t>
-      </w:r>
-      <w:proofErr w:type="spellEnd"/>
-      <w:r>
-        <w:t xml:space="preserve"> checkbox opens corresponding hike page</w:t>
-      </w:r>
-    </w:p>
-    <w:p>
-      <w:pPr>
-        <w:pStyle w:val="ListParagraph"/>
-        <w:numPr>
-          <w:ilvl w:val="2"/>
-          <w:numId w:val="1"/>
-        </w:numPr>
-      </w:pPr>
-      <w:r>
-        <w:t>Clicking on Flickr icon opens corresponding Flickr Album page</w:t>
-      </w:r>
-    </w:p>
-    <w:p>
-      <w:pPr>
-        <w:pStyle w:val="ListParagraph"/>
-        <w:numPr>
-          <w:ilvl w:val="2"/>
-          <w:numId w:val="1"/>
-        </w:numPr>
-      </w:pPr>
-      <w:r>
-        <w:lastRenderedPageBreak/>
-        <w:t>Clicking on column-header sorts the table according to that column</w:t>
-      </w:r>
-    </w:p>
-    <w:p>
-      <w:pPr>
-        <w:pStyle w:val="ListParagraph"/>
-        <w:numPr>
-          <w:ilvl w:val="2"/>
-          <w:numId w:val="1"/>
-        </w:numPr>
-      </w:pPr>
-      <w:r>
-        <w:t>Repeated clicks on column-header invert sort</w:t>
-      </w:r>
-    </w:p>
-    <w:p>
-      <w:pPr>
-        <w:pStyle w:val="ListParagraph"/>
-        <w:numPr>
-          <w:ilvl w:val="2"/>
-          <w:numId w:val="1"/>
-        </w:numPr>
-      </w:pPr>
-      <w:r>
-        <w:t>English/Metric conversion box converts units in table (alternating) when clicked</w:t>
-      </w:r>
-    </w:p>
-    <w:p>
-      <w:pPr>
-        <w:pStyle w:val="ListParagraph"/>
-        <w:numPr>
-          <w:ilvl w:val="1"/>
-          <w:numId w:val="1"/>
-        </w:numPr>
-      </w:pPr>
-      <w:r>
-        <w:t>Email link: opens properly to send email to hawk109@icloud.com</w:t>
-      </w:r>
     </w:p>
     <w:sectPr>
-      <w:headerReference w:type="default" r:id="rId8"/>
+      <w:headerReference w:type="default" r:id="rId9"/>
       <w:pgSz w:w="12240" w:h="15840"/>
       <w:pgMar w:top="1440" w:right="1800" w:bottom="1440" w:left="1800" w:header="720" w:footer="720" w:gutter="0"/>
       <w:cols w:space="720"/>
@@ -997,6 +1001,17 @@
       <w:contextualSpacing/>
     </w:pPr>
   </w:style>
+  <w:style w:type="character" w:styleId="Hyperlink">
+    <w:name w:val="Hyperlink"/>
+    <w:basedOn w:val="DefaultParagraphFont"/>
+    <w:uiPriority w:val="99"/>
+    <w:unhideWhenUsed/>
+    <w:rsid w:val="00131A33"/>
+    <w:rPr>
+      <w:color w:val="0000FF" w:themeColor="hyperlink"/>
+      <w:u w:val="single"/>
+    </w:rPr>
+  </w:style>
 </w:styles>
 </file>
 
@@ -1235,6 +1250,17 @@
       <w:ind w:left="720"/>
       <w:contextualSpacing/>
     </w:pPr>
+  </w:style>
+  <w:style w:type="character" w:styleId="Hyperlink">
+    <w:name w:val="Hyperlink"/>
+    <w:basedOn w:val="DefaultParagraphFont"/>
+    <w:uiPriority w:val="99"/>
+    <w:unhideWhenUsed/>
+    <w:rsid w:val="00131A33"/>
+    <w:rPr>
+      <w:color w:val="0000FF" w:themeColor="hyperlink"/>
+      <w:u w:val="single"/>
+    </w:rPr>
   </w:style>
 </w:styles>
 </file>

</xml_diff>

<commit_message>
updated test doc and minor changes to code
</commit_message>
<xml_diff>
--- a/test/Regression.docx
+++ b/test/Regression.docx
@@ -4,20 +4,15 @@
   <w:body>
     <w:p>
       <w:pPr>
-        <w:ind w:left="-810"/>
-      </w:pPr>
-      <w:r>
-        <w:t>INDEX.HTML:</w:t>
-      </w:r>
-    </w:p>
-    <w:p>
-      <w:pPr>
         <w:pStyle w:val="ListParagraph"/>
         <w:numPr>
           <w:ilvl w:val="0"/>
           <w:numId w:val="1"/>
         </w:numPr>
       </w:pPr>
+      <w:r>
+        <w:t xml:space="preserve">INDEX.HTML PAGE: </w:t>
+      </w:r>
       <w:r>
         <w:t>APPEARANCE:</w:t>
       </w:r>
@@ -76,6 +71,26 @@
         </w:numPr>
       </w:pPr>
       <w:r>
+        <w:t>“</w:t>
+      </w:r>
+      <w:proofErr w:type="spellStart"/>
+      <w:r>
+        <w:t>DarkBlue</w:t>
+      </w:r>
+      <w:proofErr w:type="spellEnd"/>
+      <w:r>
+        <w:t>” thin border around page</w:t>
+      </w:r>
+    </w:p>
+    <w:p>
+      <w:pPr>
+        <w:pStyle w:val="ListParagraph"/>
+        <w:numPr>
+          <w:ilvl w:val="1"/>
+          <w:numId w:val="1"/>
+        </w:numPr>
+      </w:pPr>
+      <w:r>
         <w:t>Two paragraphs of plain text on gray background, below banner, flowing around picture:</w:t>
       </w:r>
     </w:p>
@@ -88,55 +103,112 @@
         </w:numPr>
       </w:pPr>
       <w:r>
-        <w:t>Intro (The intention... )</w:t>
-      </w:r>
-    </w:p>
-    <w:p>
-      <w:pPr>
-        <w:pStyle w:val="ListParagraph"/>
-        <w:numPr>
-          <w:ilvl w:val="2"/>
-          <w:numId w:val="1"/>
-        </w:numPr>
-      </w:pPr>
-      <w:r>
-        <w:t>Features (One of the features…)</w:t>
-      </w:r>
-    </w:p>
-    <w:p>
-      <w:pPr>
-        <w:pStyle w:val="ListParagraph"/>
-        <w:numPr>
-          <w:ilvl w:val="1"/>
-          <w:numId w:val="1"/>
-        </w:numPr>
-      </w:pPr>
-      <w:r>
-        <w:t>Google Map</w:t>
-      </w:r>
-    </w:p>
-    <w:p>
-      <w:pPr>
-        <w:pStyle w:val="ListParagraph"/>
-        <w:numPr>
-          <w:ilvl w:val="1"/>
-          <w:numId w:val="1"/>
-        </w:numPr>
-      </w:pPr>
-      <w:r>
-        <w:t>Disclaimers (light green background)</w:t>
-      </w:r>
-    </w:p>
-    <w:p>
-      <w:pPr>
-        <w:pStyle w:val="ListParagraph"/>
-        <w:numPr>
-          <w:ilvl w:val="1"/>
-          <w:numId w:val="1"/>
-        </w:numPr>
-      </w:pPr>
-      <w:r>
-        <w:t>Note re links – plain black text on gray background</w:t>
+        <w:t>Intro: “The intention... “</w:t>
+      </w:r>
+    </w:p>
+    <w:p>
+      <w:pPr>
+        <w:pStyle w:val="ListParagraph"/>
+        <w:numPr>
+          <w:ilvl w:val="2"/>
+          <w:numId w:val="1"/>
+        </w:numPr>
+      </w:pPr>
+      <w:r>
+        <w:t>Features: “One of the features… “</w:t>
+      </w:r>
+    </w:p>
+    <w:p>
+      <w:pPr>
+        <w:pStyle w:val="ListParagraph"/>
+        <w:numPr>
+          <w:ilvl w:val="1"/>
+          <w:numId w:val="1"/>
+        </w:numPr>
+      </w:pPr>
+      <w:r>
+        <w:t>Large all-cap “</w:t>
+      </w:r>
+      <w:proofErr w:type="spellStart"/>
+      <w:r>
+        <w:t>DarkBlue</w:t>
+      </w:r>
+      <w:proofErr w:type="spellEnd"/>
+      <w:r>
+        <w:t>” underlined text: “WHAT YOU WILL SEE:”</w:t>
+      </w:r>
+    </w:p>
+    <w:p>
+      <w:pPr>
+        <w:pStyle w:val="ListParagraph"/>
+        <w:numPr>
+          <w:ilvl w:val="1"/>
+          <w:numId w:val="1"/>
+        </w:numPr>
+      </w:pPr>
+      <w:r>
+        <w:t>Paragraphs describing what the user can expect to find on the pages</w:t>
+      </w:r>
+    </w:p>
+    <w:p>
+      <w:pPr>
+        <w:pStyle w:val="ListParagraph"/>
+        <w:numPr>
+          <w:ilvl w:val="1"/>
+          <w:numId w:val="1"/>
+        </w:numPr>
+      </w:pPr>
+      <w:r>
+        <w:t xml:space="preserve">Selection buttons for map type and </w:t>
+      </w:r>
+      <w:proofErr w:type="spellStart"/>
+      <w:r>
+        <w:t>geolocation</w:t>
+      </w:r>
+      <w:proofErr w:type="spellEnd"/>
+      <w:r>
+        <w:t xml:space="preserve"> setting</w:t>
+      </w:r>
+    </w:p>
+    <w:p>
+      <w:pPr>
+        <w:pStyle w:val="ListParagraph"/>
+        <w:numPr>
+          <w:ilvl w:val="1"/>
+          <w:numId w:val="1"/>
+        </w:numPr>
+      </w:pPr>
+      <w:r>
+        <w:t xml:space="preserve">Disclaimers: “A number of the hikes… “ </w:t>
+      </w:r>
+    </w:p>
+    <w:p>
+      <w:pPr>
+        <w:pStyle w:val="ListParagraph"/>
+        <w:numPr>
+          <w:ilvl w:val="1"/>
+          <w:numId w:val="1"/>
+        </w:numPr>
+      </w:pPr>
+      <w:r>
+        <w:t>Note</w:t>
+      </w:r>
+      <w:r>
+        <w:t>: “Note: All of the links…</w:t>
+      </w:r>
+      <w:proofErr w:type="gramStart"/>
+      <w:r>
+        <w:t>”</w:t>
+      </w:r>
+      <w:r>
+        <w:t xml:space="preserve"> </w:t>
+      </w:r>
+      <w:r>
+        <w:t>;</w:t>
+      </w:r>
+      <w:proofErr w:type="gramEnd"/>
+      <w:r>
+        <w:t xml:space="preserve"> first sentence in italics</w:t>
       </w:r>
     </w:p>
     <w:p>
@@ -155,77 +227,597 @@
       <w:pPr>
         <w:pStyle w:val="ListParagraph"/>
         <w:numPr>
-          <w:ilvl w:val="1"/>
-          <w:numId w:val="1"/>
-        </w:numPr>
-      </w:pPr>
-      <w:r>
-        <w:t>TABLE (when showing):</w:t>
-      </w:r>
-    </w:p>
-    <w:p>
-      <w:pPr>
-        <w:pStyle w:val="ListParagraph"/>
-        <w:numPr>
-          <w:ilvl w:val="2"/>
-          <w:numId w:val="1"/>
-        </w:numPr>
-      </w:pPr>
-      <w:r>
-        <w:t>Yellow background with orange border</w:t>
-      </w:r>
-    </w:p>
-    <w:p>
-      <w:pPr>
-        <w:pStyle w:val="ListParagraph"/>
-        <w:numPr>
-          <w:ilvl w:val="2"/>
-          <w:numId w:val="1"/>
-        </w:numPr>
-      </w:pPr>
-      <w:r>
-        <w:t>Orange column headers in raised box</w:t>
-      </w:r>
-    </w:p>
-    <w:p>
-      <w:pPr>
-        <w:pStyle w:val="ListParagraph"/>
-        <w:numPr>
-          <w:ilvl w:val="2"/>
-          <w:numId w:val="1"/>
-        </w:numPr>
-      </w:pPr>
-      <w:r>
-        <w:t>Row highlights in orange when mouse on a row</w:t>
-      </w:r>
-    </w:p>
-    <w:p>
-      <w:pPr>
-        <w:pStyle w:val="ListParagraph"/>
-        <w:numPr>
-          <w:ilvl w:val="2"/>
-          <w:numId w:val="1"/>
-        </w:numPr>
-      </w:pPr>
-      <w:r>
-        <w:t>Violet box appears aligned with bottom left margin of table for converting between English units and Metric units</w:t>
-      </w:r>
-    </w:p>
-    <w:p>
-      <w:pPr>
-        <w:pStyle w:val="ListParagraph"/>
-        <w:ind w:left="900"/>
-      </w:pPr>
-    </w:p>
-    <w:p>
-      <w:pPr>
-        <w:pStyle w:val="ListParagraph"/>
-        <w:numPr>
           <w:ilvl w:val="0"/>
           <w:numId w:val="1"/>
         </w:numPr>
       </w:pPr>
       <w:r>
+        <w:t>INDEX.HTML PAGE: BEHAVIOR:</w:t>
+      </w:r>
+    </w:p>
+    <w:p>
+      <w:pPr>
+        <w:pStyle w:val="ListParagraph"/>
+        <w:numPr>
+          <w:ilvl w:val="1"/>
+          <w:numId w:val="1"/>
+        </w:numPr>
+      </w:pPr>
+      <w:r>
+        <w:t>The selection buttons (white background with “</w:t>
+      </w:r>
+      <w:proofErr w:type="spellStart"/>
+      <w:r>
+        <w:t>DarkBlue</w:t>
+      </w:r>
+      <w:proofErr w:type="spellEnd"/>
+      <w:r>
+        <w:t xml:space="preserve">” text) will change background color when </w:t>
+      </w:r>
+      <w:proofErr w:type="spellStart"/>
+      <w:r>
+        <w:t>mouseover</w:t>
+      </w:r>
+      <w:proofErr w:type="spellEnd"/>
+      <w:r>
+        <w:t xml:space="preserve">. Background color for </w:t>
+      </w:r>
+      <w:proofErr w:type="spellStart"/>
+      <w:r>
+        <w:t>geolocation</w:t>
+      </w:r>
+      <w:proofErr w:type="spellEnd"/>
+      <w:r>
+        <w:t>: light green</w:t>
+      </w:r>
+      <w:proofErr w:type="gramStart"/>
+      <w:r>
+        <w:t>;</w:t>
+      </w:r>
+      <w:proofErr w:type="gramEnd"/>
+      <w:r>
+        <w:t xml:space="preserve"> Background color for no </w:t>
+      </w:r>
+      <w:proofErr w:type="spellStart"/>
+      <w:r>
+        <w:t>geolocation</w:t>
+      </w:r>
+      <w:proofErr w:type="spellEnd"/>
+      <w:r>
+        <w:t>: “</w:t>
+      </w:r>
+      <w:proofErr w:type="spellStart"/>
+      <w:r>
+        <w:t>LightBlue</w:t>
+      </w:r>
+      <w:proofErr w:type="spellEnd"/>
+      <w:r>
+        <w:t>”.</w:t>
+      </w:r>
+    </w:p>
+    <w:p>
+      <w:pPr>
+        <w:pStyle w:val="ListParagraph"/>
+        <w:numPr>
+          <w:ilvl w:val="1"/>
+          <w:numId w:val="1"/>
+        </w:numPr>
+      </w:pPr>
+      <w:r>
+        <w:t xml:space="preserve">The cursor style will change to “pointer” when </w:t>
+      </w:r>
+      <w:proofErr w:type="spellStart"/>
+      <w:r>
+        <w:t>mouseover</w:t>
+      </w:r>
+      <w:proofErr w:type="spellEnd"/>
+      <w:r>
+        <w:t>.</w:t>
+      </w:r>
+    </w:p>
+    <w:p>
+      <w:pPr>
+        <w:pStyle w:val="ListParagraph"/>
+        <w:numPr>
+          <w:ilvl w:val="1"/>
+          <w:numId w:val="1"/>
+        </w:numPr>
+      </w:pPr>
+      <w:r>
+        <w:t xml:space="preserve">Clicking on a button will take you to the page indicated with </w:t>
+      </w:r>
+      <w:proofErr w:type="spellStart"/>
+      <w:r>
+        <w:t>geolocation</w:t>
+      </w:r>
+      <w:proofErr w:type="spellEnd"/>
+      <w:r>
+        <w:t xml:space="preserve"> as indicated.</w:t>
+      </w:r>
+    </w:p>
+    <w:p/>
+    <w:p>
+      <w:pPr>
+        <w:pStyle w:val="ListParagraph"/>
+        <w:numPr>
+          <w:ilvl w:val="0"/>
+          <w:numId w:val="1"/>
+        </w:numPr>
+      </w:pPr>
+      <w:r>
+        <w:t>MAP+</w:t>
+      </w:r>
+      <w:r>
+        <w:t xml:space="preserve">TABLE </w:t>
+      </w:r>
+      <w:r>
+        <w:t>PAGE: APPEARANCE:</w:t>
+      </w:r>
+    </w:p>
+    <w:p>
+      <w:pPr>
+        <w:pStyle w:val="ListParagraph"/>
+        <w:numPr>
+          <w:ilvl w:val="1"/>
+          <w:numId w:val="1"/>
+        </w:numPr>
+      </w:pPr>
+      <w:r>
+        <w:t xml:space="preserve">The user will see the </w:t>
+      </w:r>
+      <w:proofErr w:type="spellStart"/>
+      <w:r>
+        <w:t>google</w:t>
+      </w:r>
+      <w:proofErr w:type="spellEnd"/>
+      <w:r>
+        <w:t xml:space="preserve"> map of New Mexico, with markers indicating hike trailheads. There are three color markers corresponding to the following:</w:t>
+      </w:r>
+    </w:p>
+    <w:p>
+      <w:pPr>
+        <w:pStyle w:val="ListParagraph"/>
+        <w:numPr>
+          <w:ilvl w:val="2"/>
+          <w:numId w:val="1"/>
+        </w:numPr>
+      </w:pPr>
+      <w:r>
+        <w:t>Visitor Center of National Park or National Monument (green pin)</w:t>
+      </w:r>
+    </w:p>
+    <w:p>
+      <w:pPr>
+        <w:pStyle w:val="ListParagraph"/>
+        <w:numPr>
+          <w:ilvl w:val="2"/>
+          <w:numId w:val="1"/>
+        </w:numPr>
+      </w:pPr>
+      <w:r>
+        <w:t>Trailheads that overlap are spaced away from the common point (blue pins, see behaviors)</w:t>
+      </w:r>
+    </w:p>
+    <w:p>
+      <w:pPr>
+        <w:pStyle w:val="ListParagraph"/>
+        <w:numPr>
+          <w:ilvl w:val="2"/>
+          <w:numId w:val="1"/>
+        </w:numPr>
+      </w:pPr>
+      <w:r>
+        <w:t>Remaining hikes (red pin)</w:t>
+      </w:r>
+    </w:p>
+    <w:p>
+      <w:pPr>
+        <w:pStyle w:val="ListParagraph"/>
+        <w:numPr>
+          <w:ilvl w:val="1"/>
+          <w:numId w:val="1"/>
+        </w:numPr>
+      </w:pPr>
+      <w:r>
+        <w:t xml:space="preserve">Google map will have the following controls enabled: </w:t>
+      </w:r>
+    </w:p>
+    <w:p>
+      <w:pPr>
+        <w:pStyle w:val="ListParagraph"/>
+        <w:numPr>
+          <w:ilvl w:val="2"/>
+          <w:numId w:val="1"/>
+        </w:numPr>
+      </w:pPr>
+      <w:r>
+        <w:t>Map type drop-down (label: “Map”)</w:t>
+      </w:r>
+    </w:p>
+    <w:p>
+      <w:pPr>
+        <w:pStyle w:val="ListParagraph"/>
+        <w:numPr>
+          <w:ilvl w:val="2"/>
+          <w:numId w:val="1"/>
+        </w:numPr>
+      </w:pPr>
+      <w:r>
+        <w:t>Full screen control (upper right corner)</w:t>
+      </w:r>
+    </w:p>
+    <w:p>
+      <w:pPr>
+        <w:pStyle w:val="ListParagraph"/>
+        <w:numPr>
+          <w:ilvl w:val="2"/>
+          <w:numId w:val="1"/>
+        </w:numPr>
+      </w:pPr>
+      <w:r>
+        <w:t>Zoom panel (lower right corner)</w:t>
+      </w:r>
+    </w:p>
+    <w:p>
+      <w:pPr>
+        <w:pStyle w:val="ListParagraph"/>
+        <w:numPr>
+          <w:ilvl w:val="2"/>
+          <w:numId w:val="1"/>
+        </w:numPr>
+      </w:pPr>
+      <w:r>
+        <w:t>Distance scale (bottom)</w:t>
+      </w:r>
+    </w:p>
+    <w:p>
+      <w:pPr>
+        <w:pStyle w:val="ListParagraph"/>
+        <w:numPr>
+          <w:ilvl w:val="1"/>
+          <w:numId w:val="1"/>
+        </w:numPr>
+      </w:pPr>
+      <w:r>
+        <w:t>When zoom level sufficient (&gt;10), additional graphics appear:</w:t>
+      </w:r>
+    </w:p>
+    <w:p>
+      <w:pPr>
+        <w:pStyle w:val="ListParagraph"/>
+        <w:numPr>
+          <w:ilvl w:val="2"/>
+          <w:numId w:val="1"/>
+        </w:numPr>
+      </w:pPr>
+      <w:r>
+        <w:t>Polylines connecting overlapping trailhead markers to common trailhead</w:t>
+      </w:r>
+    </w:p>
+    <w:p>
+      <w:pPr>
+        <w:pStyle w:val="ListParagraph"/>
+        <w:numPr>
+          <w:ilvl w:val="2"/>
+          <w:numId w:val="1"/>
+        </w:numPr>
+      </w:pPr>
+      <w:r>
+        <w:t>GPX hike tracks with directional arrows indicating path taken</w:t>
+      </w:r>
+    </w:p>
+    <w:p>
+      <w:pPr>
+        <w:pStyle w:val="ListParagraph"/>
+        <w:numPr>
+          <w:ilvl w:val="1"/>
+          <w:numId w:val="1"/>
+        </w:numPr>
+      </w:pPr>
+      <w:r>
+        <w:t>Below the map (scrolling most likely required), is a complete listing of all the marked hikes, in tabular form, listing attributes of interest and</w:t>
+      </w:r>
+      <w:r>
+        <w:t xml:space="preserve"> links to pages (see behaviors):</w:t>
+      </w:r>
+    </w:p>
+    <w:p>
+      <w:pPr>
+        <w:pStyle w:val="ListParagraph"/>
+        <w:numPr>
+          <w:ilvl w:val="2"/>
+          <w:numId w:val="1"/>
+        </w:numPr>
+      </w:pPr>
+      <w:r>
+        <w:t>Light yellow background with “</w:t>
+      </w:r>
+      <w:proofErr w:type="spellStart"/>
+      <w:r>
+        <w:t>GoldenRod</w:t>
+      </w:r>
+      <w:proofErr w:type="spellEnd"/>
+      <w:r>
+        <w:t>” border</w:t>
+      </w:r>
+    </w:p>
+    <w:p>
+      <w:pPr>
+        <w:pStyle w:val="ListParagraph"/>
+        <w:numPr>
+          <w:ilvl w:val="2"/>
+          <w:numId w:val="1"/>
+        </w:numPr>
+      </w:pPr>
+      <w:r>
+        <w:t>The following information will appear:</w:t>
+      </w:r>
+    </w:p>
+    <w:p>
+      <w:pPr>
+        <w:pStyle w:val="ListParagraph"/>
+        <w:numPr>
+          <w:ilvl w:val="3"/>
+          <w:numId w:val="1"/>
+        </w:numPr>
+      </w:pPr>
+      <w:r>
+        <w:t>Locale (closest city to trailhead) [static]</w:t>
+      </w:r>
+    </w:p>
+    <w:p>
+      <w:pPr>
+        <w:pStyle w:val="ListParagraph"/>
+        <w:numPr>
+          <w:ilvl w:val="3"/>
+          <w:numId w:val="1"/>
+        </w:numPr>
+      </w:pPr>
+      <w:r>
+        <w:t>Hike/Trail Name [static]</w:t>
+      </w:r>
+    </w:p>
+    <w:p>
+      <w:pPr>
+        <w:pStyle w:val="ListParagraph"/>
+        <w:numPr>
+          <w:ilvl w:val="3"/>
+          <w:numId w:val="1"/>
+        </w:numPr>
+      </w:pPr>
+      <w:r>
+        <w:t>WOW Factor [static]</w:t>
+      </w:r>
+    </w:p>
+    <w:p>
+      <w:pPr>
+        <w:pStyle w:val="ListParagraph"/>
+        <w:numPr>
+          <w:ilvl w:val="3"/>
+          <w:numId w:val="1"/>
+        </w:numPr>
+      </w:pPr>
+      <w:r>
+        <w:lastRenderedPageBreak/>
+        <w:t xml:space="preserve">Web </w:t>
+      </w:r>
+      <w:proofErr w:type="spellStart"/>
+      <w:r>
+        <w:t>Pg</w:t>
+      </w:r>
+      <w:proofErr w:type="spellEnd"/>
+      <w:r>
+        <w:t xml:space="preserve"> [checkmark link, cursor will change to “pointer” when </w:t>
+      </w:r>
+      <w:proofErr w:type="spellStart"/>
+      <w:r>
+        <w:t>mouseover</w:t>
+      </w:r>
+      <w:proofErr w:type="spellEnd"/>
+      <w:r>
+        <w:t>]</w:t>
+      </w:r>
+    </w:p>
+    <w:p>
+      <w:pPr>
+        <w:pStyle w:val="ListParagraph"/>
+        <w:numPr>
+          <w:ilvl w:val="3"/>
+          <w:numId w:val="1"/>
+        </w:numPr>
+      </w:pPr>
+      <w:r>
+        <w:t>Length of hike round trip [static]</w:t>
+      </w:r>
+    </w:p>
+    <w:p>
+      <w:pPr>
+        <w:pStyle w:val="ListParagraph"/>
+        <w:numPr>
+          <w:ilvl w:val="3"/>
+          <w:numId w:val="1"/>
+        </w:numPr>
+      </w:pPr>
+      <w:r>
+        <w:t>Elevation Change during hike [static]</w:t>
+      </w:r>
+    </w:p>
+    <w:p>
+      <w:pPr>
+        <w:pStyle w:val="ListParagraph"/>
+        <w:numPr>
+          <w:ilvl w:val="3"/>
+          <w:numId w:val="1"/>
+        </w:numPr>
+      </w:pPr>
+      <w:r>
+        <w:t>Relative difficulty of hike [static]</w:t>
+      </w:r>
+    </w:p>
+    <w:p>
+      <w:pPr>
+        <w:pStyle w:val="ListParagraph"/>
+        <w:numPr>
+          <w:ilvl w:val="3"/>
+          <w:numId w:val="1"/>
+        </w:numPr>
+      </w:pPr>
+      <w:r>
+        <w:t>Exposure to sun during hike [static]</w:t>
+      </w:r>
+    </w:p>
+    <w:p>
+      <w:pPr>
+        <w:pStyle w:val="ListParagraph"/>
+        <w:numPr>
+          <w:ilvl w:val="3"/>
+          <w:numId w:val="1"/>
+        </w:numPr>
+      </w:pPr>
+      <w:r>
+        <w:t xml:space="preserve">Directions to the trailhead [link to </w:t>
+      </w:r>
+      <w:proofErr w:type="spellStart"/>
+      <w:r>
+        <w:t>google</w:t>
+      </w:r>
+      <w:proofErr w:type="spellEnd"/>
+      <w:r>
+        <w:t xml:space="preserve"> directions, cursor will change to “pointer” when </w:t>
+      </w:r>
+      <w:proofErr w:type="spellStart"/>
+      <w:r>
+        <w:t>mouseover</w:t>
+      </w:r>
+      <w:proofErr w:type="spellEnd"/>
+    </w:p>
+    <w:p>
+      <w:pPr>
+        <w:pStyle w:val="ListParagraph"/>
+        <w:numPr>
+          <w:ilvl w:val="3"/>
+          <w:numId w:val="1"/>
+        </w:numPr>
+      </w:pPr>
+      <w:r>
+        <w:t xml:space="preserve">Link to Flickr album containing hike pictures [link, cursor will change to “pointer” when </w:t>
+      </w:r>
+      <w:proofErr w:type="spellStart"/>
+      <w:r>
+        <w:t>mouseover</w:t>
+      </w:r>
+      <w:proofErr w:type="spellEnd"/>
+      <w:r>
+        <w:t>]</w:t>
+      </w:r>
+    </w:p>
+    <w:p>
+      <w:pPr>
+        <w:pStyle w:val="ListParagraph"/>
+        <w:numPr>
+          <w:ilvl w:val="1"/>
+          <w:numId w:val="1"/>
+        </w:numPr>
+      </w:pPr>
+      <w:r>
+        <w:t>The table row will be highlighted in “</w:t>
+      </w:r>
+      <w:proofErr w:type="spellStart"/>
+      <w:r>
+        <w:t>BlanchedAlmond</w:t>
+      </w:r>
+      <w:proofErr w:type="spellEnd"/>
+      <w:r>
+        <w:t xml:space="preserve">” when </w:t>
+      </w:r>
+      <w:proofErr w:type="spellStart"/>
+      <w:r>
+        <w:t>mouseover</w:t>
+      </w:r>
+      <w:proofErr w:type="spellEnd"/>
+      <w:r>
+        <w:t>.</w:t>
+      </w:r>
+    </w:p>
+    <w:p>
+      <w:pPr>
+        <w:pStyle w:val="ListParagraph"/>
+        <w:numPr>
+          <w:ilvl w:val="1"/>
+          <w:numId w:val="1"/>
+        </w:numPr>
+      </w:pPr>
+      <w:r>
+        <w:t xml:space="preserve">The column headers will be highlighted with “Brown” background color and white bold text when </w:t>
+      </w:r>
+      <w:proofErr w:type="spellStart"/>
+      <w:r>
+        <w:t>mouseover</w:t>
+      </w:r>
+      <w:proofErr w:type="spellEnd"/>
+      <w:r>
+        <w:t xml:space="preserve"> (see behaviors)</w:t>
+      </w:r>
+    </w:p>
+    <w:p>
+      <w:pPr>
+        <w:pStyle w:val="ListParagraph"/>
+        <w:numPr>
+          <w:ilvl w:val="1"/>
+          <w:numId w:val="1"/>
+        </w:numPr>
+      </w:pPr>
+      <w:r>
+        <w:t xml:space="preserve">The cursor style will change to “pointer” when a column header is </w:t>
+      </w:r>
+      <w:proofErr w:type="spellStart"/>
+      <w:r>
+        <w:t>mouseover</w:t>
+      </w:r>
+      <w:proofErr w:type="spellEnd"/>
+    </w:p>
+    <w:p>
+      <w:pPr>
+        <w:pStyle w:val="ListParagraph"/>
+        <w:numPr>
+          <w:ilvl w:val="1"/>
+          <w:numId w:val="1"/>
+        </w:numPr>
+      </w:pPr>
+      <w:r>
+        <w:t>Below the table will be a large “button” left-aligned allowing the user to convert to metric, or back again to English units in the table.</w:t>
+      </w:r>
+    </w:p>
+    <w:p>
+      <w:pPr>
+        <w:pStyle w:val="ListParagraph"/>
+        <w:numPr>
+          <w:ilvl w:val="1"/>
+          <w:numId w:val="1"/>
+        </w:numPr>
+      </w:pPr>
+      <w:r>
+        <w:t xml:space="preserve">The “metric” button cursor will change to “pointer” when </w:t>
+      </w:r>
+      <w:proofErr w:type="spellStart"/>
+      <w:r>
+        <w:t>mouseover</w:t>
+      </w:r>
+      <w:proofErr w:type="spellEnd"/>
+    </w:p>
+    <w:p/>
+    <w:p>
+      <w:pPr>
+        <w:pStyle w:val="ListParagraph"/>
+        <w:numPr>
+          <w:ilvl w:val="0"/>
+          <w:numId w:val="1"/>
+        </w:numPr>
+      </w:pPr>
+      <w:r>
+        <w:t xml:space="preserve">MAP+TABLE PAGE: </w:t>
+      </w:r>
+      <w:r>
         <w:t>BEHAVIORS:</w:t>
       </w:r>
     </w:p>
@@ -250,43 +842,7 @@
         </w:numPr>
       </w:pPr>
       <w:r>
-        <w:t>No table showing until a pan or zoom by user</w:t>
-      </w:r>
-    </w:p>
-    <w:p>
-      <w:pPr>
-        <w:pStyle w:val="ListParagraph"/>
-        <w:numPr>
-          <w:ilvl w:val="2"/>
-          <w:numId w:val="1"/>
-        </w:numPr>
-      </w:pPr>
-      <w:r>
-        <w:t>Map shows rough boundaries of New Mexico – no bigger, no smaller</w:t>
-      </w:r>
-    </w:p>
-    <w:p>
-      <w:pPr>
-        <w:pStyle w:val="ListParagraph"/>
-        <w:numPr>
-          <w:ilvl w:val="2"/>
-          <w:numId w:val="1"/>
-        </w:numPr>
-      </w:pPr>
-      <w:r>
-        <w:t>Red, blue and green pins clustered where hikes occurred</w:t>
-      </w:r>
-    </w:p>
-    <w:p>
-      <w:pPr>
-        <w:pStyle w:val="ListParagraph"/>
-        <w:numPr>
-          <w:ilvl w:val="2"/>
-          <w:numId w:val="1"/>
-        </w:numPr>
-      </w:pPr>
-      <w:r>
-        <w:t>Map style drop-down: Satellite or Terrain (listed as “Map”)</w:t>
+        <w:t>Map style drop-down works properly: (satellite – labels/no-labels; roadmap – terrain/no terrain)</w:t>
       </w:r>
     </w:p>
     <w:p>
@@ -310,31 +866,7 @@
         </w:numPr>
       </w:pPr>
       <w:r>
-        <w:t>Click on “Google” to get full page map, no pins</w:t>
-      </w:r>
-    </w:p>
-    <w:p>
-      <w:pPr>
-        <w:pStyle w:val="ListParagraph"/>
-        <w:numPr>
-          <w:ilvl w:val="2"/>
-          <w:numId w:val="1"/>
-        </w:numPr>
-      </w:pPr>
-      <w:r>
-        <w:t xml:space="preserve">Click on + </w:t>
-      </w:r>
-      <w:r>
-        <w:sym w:font="Wingdings" w:char="F0E0"/>
-      </w:r>
-      <w:r>
-        <w:t xml:space="preserve"> zoom in; Click on - </w:t>
-      </w:r>
-      <w:r>
-        <w:sym w:font="Wingdings" w:char="F0E0"/>
-      </w:r>
-      <w:r>
-        <w:t xml:space="preserve"> zoomout</w:t>
+        <w:t>Zoom panel works</w:t>
       </w:r>
     </w:p>
     <w:p>
@@ -358,80 +890,79 @@
         </w:numPr>
       </w:pPr>
       <w:r>
-        <w:t>Green pins show Visitor’s Centers until zoomed in past 10</w:t>
-      </w:r>
-    </w:p>
-    <w:p>
-      <w:pPr>
-        <w:pStyle w:val="ListParagraph"/>
-        <w:numPr>
-          <w:ilvl w:val="2"/>
-          <w:numId w:val="1"/>
-        </w:numPr>
-      </w:pPr>
-      <w:r>
-        <w:t>Click on green pin opens tab for “indexed hike”: page showing hikes at that location</w:t>
-      </w:r>
-      <w:r>
-        <w:t>, specifically: Bandelier, Chaco, El Malpais, Petroglyphs</w:t>
-      </w:r>
-    </w:p>
-    <w:p>
-      <w:pPr>
-        <w:pStyle w:val="ListParagraph"/>
-        <w:numPr>
-          <w:ilvl w:val="2"/>
-          <w:numId w:val="1"/>
-        </w:numPr>
-      </w:pPr>
-      <w:r>
-        <w:t>When zoomed in past 10, red lines appear for hikes with overlaying trailheads, specifically: Bandelier, Santa Fe Ski Area, Elena Gallegos Park (ABQ), Chaco Canyon, Big Tesuq</w:t>
-      </w:r>
-      <w:r>
-        <w:t>u</w:t>
-      </w:r>
-      <w:r>
-        <w:t>e Campground, Petroglyphs Park (Boca Negra only), Manzanitas Mtn Trails</w:t>
-      </w:r>
-      <w:r>
-        <w:t>; lines disappear when zoom &lt;= 10.</w:t>
-      </w:r>
-    </w:p>
-    <w:p>
-      <w:pPr>
-        <w:pStyle w:val="ListParagraph"/>
-        <w:numPr>
-          <w:ilvl w:val="2"/>
-          <w:numId w:val="1"/>
-        </w:numPr>
-      </w:pPr>
-      <w:r>
-        <w:t>Hikes with overlaying trailheads (above item) are marked with blue pins</w:t>
-      </w:r>
-    </w:p>
-    <w:p>
-      <w:pPr>
-        <w:pStyle w:val="ListParagraph"/>
-        <w:numPr>
-          <w:ilvl w:val="2"/>
-          <w:numId w:val="1"/>
-        </w:numPr>
-      </w:pPr>
-      <w:r>
-        <w:t>All other hikes are red pins.</w:t>
-      </w:r>
-    </w:p>
-    <w:p>
-      <w:pPr>
-        <w:pStyle w:val="ListParagraph"/>
-        <w:numPr>
-          <w:ilvl w:val="2"/>
-          <w:numId w:val="1"/>
-        </w:numPr>
-      </w:pPr>
-      <w:r>
-        <w:t>Clicking on any hike opens the corresponding hike page</w:t>
-      </w:r>
+        <w:t xml:space="preserve">Clicking on any marker results in an </w:t>
+      </w:r>
+      <w:proofErr w:type="spellStart"/>
+      <w:r>
+        <w:t>InfoWindow</w:t>
+      </w:r>
+      <w:proofErr w:type="spellEnd"/>
+      <w:r>
+        <w:t xml:space="preserve"> popup</w:t>
+      </w:r>
+      <w:r>
+        <w:t>.</w:t>
+      </w:r>
+      <w:r>
+        <w:t xml:space="preserve"> There are two types:</w:t>
+      </w:r>
+    </w:p>
+    <w:p>
+      <w:pPr>
+        <w:pStyle w:val="ListParagraph"/>
+        <w:numPr>
+          <w:ilvl w:val="3"/>
+          <w:numId w:val="1"/>
+        </w:numPr>
+      </w:pPr>
+      <w:r>
+        <w:t xml:space="preserve">Visitor Center: Park Name, link to website containing index of hikes available at visitor center, </w:t>
+      </w:r>
+      <w:proofErr w:type="spellStart"/>
+      <w:r>
+        <w:t>google</w:t>
+      </w:r>
+      <w:proofErr w:type="spellEnd"/>
+      <w:r>
+        <w:t xml:space="preserve"> directions link to visitor center</w:t>
+      </w:r>
+    </w:p>
+    <w:p>
+      <w:pPr>
+        <w:pStyle w:val="ListParagraph"/>
+        <w:numPr>
+          <w:ilvl w:val="3"/>
+          <w:numId w:val="1"/>
+        </w:numPr>
+      </w:pPr>
+      <w:r>
+        <w:t xml:space="preserve">All other hikes: Hike name, Difficulty, Hike length, Elevation Change, link to website for hike, link to </w:t>
+      </w:r>
+      <w:proofErr w:type="spellStart"/>
+      <w:r>
+        <w:t>google</w:t>
+      </w:r>
+      <w:proofErr w:type="spellEnd"/>
+      <w:r>
+        <w:t xml:space="preserve"> directions for trailhead</w:t>
+      </w:r>
+    </w:p>
+    <w:p>
+      <w:pPr>
+        <w:pStyle w:val="ListParagraph"/>
+        <w:numPr>
+          <w:ilvl w:val="2"/>
+          <w:numId w:val="1"/>
+        </w:numPr>
+      </w:pPr>
+      <w:r>
+        <w:t xml:space="preserve">When zoomed sufficiently (&gt;10), tracks will display info window when </w:t>
+      </w:r>
+      <w:proofErr w:type="spellStart"/>
+      <w:r>
+        <w:t>mouseover</w:t>
+      </w:r>
+      <w:proofErr w:type="spellEnd"/>
     </w:p>
     <w:p>
       <w:pPr>
@@ -454,31 +985,33 @@
         </w:numPr>
       </w:pPr>
       <w:r>
-        <w:t>Table changes for each pan/zoom to list only the hikes showing (or on margins of) viewport</w:t>
-      </w:r>
-    </w:p>
-    <w:p>
-      <w:pPr>
-        <w:pStyle w:val="ListParagraph"/>
-        <w:numPr>
-          <w:ilvl w:val="2"/>
-          <w:numId w:val="1"/>
-        </w:numPr>
-      </w:pPr>
-      <w:r>
-        <w:t>Mouse on row highlights the row</w:t>
-      </w:r>
-    </w:p>
-    <w:p>
-      <w:pPr>
-        <w:pStyle w:val="ListParagraph"/>
-        <w:numPr>
-          <w:ilvl w:val="2"/>
-          <w:numId w:val="1"/>
-        </w:numPr>
-      </w:pPr>
-      <w:r>
-        <w:t>Clicking on Web Pg checkbox opens corresponding hike page</w:t>
+        <w:t>Table changes for each pan/zoom to l</w:t>
+      </w:r>
+      <w:r>
+        <w:t>ist only the hikes showing (or i</w:t>
+      </w:r>
+      <w:r>
+        <w:t>n margins of) viewport</w:t>
+      </w:r>
+    </w:p>
+    <w:p>
+      <w:pPr>
+        <w:pStyle w:val="ListParagraph"/>
+        <w:numPr>
+          <w:ilvl w:val="2"/>
+          <w:numId w:val="1"/>
+        </w:numPr>
+      </w:pPr>
+      <w:r>
+        <w:t xml:space="preserve">Clicking on Web </w:t>
+      </w:r>
+      <w:proofErr w:type="spellStart"/>
+      <w:r>
+        <w:t>Pg</w:t>
+      </w:r>
+      <w:proofErr w:type="spellEnd"/>
+      <w:r>
+        <w:t xml:space="preserve"> checkbox opens corresponding hike page</w:t>
       </w:r>
     </w:p>
     <w:p>
@@ -502,7 +1035,6 @@
         </w:numPr>
       </w:pPr>
       <w:r>
-        <w:lastRenderedPageBreak/>
         <w:t>Clicking on column-header sorts the table according to that column</w:t>
       </w:r>
     </w:p>
@@ -537,6 +1069,11 @@
           <w:ilvl w:val="1"/>
           <w:numId w:val="1"/>
         </w:numPr>
+        <w:rPr>
+          <w:rStyle w:val="Hyperlink"/>
+          <w:color w:val="auto"/>
+          <w:u w:val="none"/>
+        </w:rPr>
       </w:pPr>
       <w:r>
         <w:t xml:space="preserve">Email link: opens properly to send email to </w:t>
@@ -552,14 +1089,99 @@
     </w:p>
     <w:p>
       <w:pPr>
+        <w:pStyle w:val="ListParagraph"/>
+        <w:ind w:left="180"/>
+        <w:rPr>
+          <w:rStyle w:val="Hyperlink"/>
+          <w:color w:val="auto"/>
+          <w:u w:val="none"/>
+        </w:rPr>
+      </w:pPr>
+    </w:p>
+    <w:p>
+      <w:pPr>
+        <w:pStyle w:val="ListParagraph"/>
+        <w:numPr>
+          <w:ilvl w:val="0"/>
+          <w:numId w:val="1"/>
+        </w:numPr>
+        <w:rPr>
+          <w:rStyle w:val="Hyperlink"/>
+          <w:color w:val="auto"/>
+          <w:u w:val="none"/>
+        </w:rPr>
+      </w:pPr>
+      <w:r>
+        <w:rPr>
+          <w:rStyle w:val="Hyperlink"/>
+          <w:color w:val="auto"/>
+          <w:u w:val="none"/>
+        </w:rPr>
+        <w:t>FULL PAGE MAP: APPEARANCE</w:t>
+      </w:r>
+      <w:r>
+        <w:rPr>
+          <w:rStyle w:val="Hyperlink"/>
+        </w:rPr>
+        <w:t>:</w:t>
+      </w:r>
+    </w:p>
+    <w:p>
+      <w:pPr>
+        <w:pStyle w:val="ListParagraph"/>
+        <w:numPr>
+          <w:ilvl w:val="1"/>
+          <w:numId w:val="1"/>
+        </w:numPr>
+      </w:pPr>
+      <w:r>
+        <w:rPr>
+          <w:rStyle w:val="Hyperlink"/>
+          <w:color w:val="auto"/>
+          <w:u w:val="none"/>
+        </w:rPr>
+        <w:t>As previous, but consumes 100% of page height &amp; width</w:t>
+      </w:r>
+      <w:r>
+        <w:t>;</w:t>
+      </w:r>
+    </w:p>
+    <w:p>
+      <w:pPr>
+        <w:pStyle w:val="ListParagraph"/>
+        <w:ind w:left="180"/>
+      </w:pPr>
+    </w:p>
+    <w:p>
+      <w:pPr>
+        <w:pStyle w:val="ListParagraph"/>
+        <w:numPr>
+          <w:ilvl w:val="0"/>
+          <w:numId w:val="1"/>
+        </w:numPr>
+      </w:pPr>
+      <w:r>
+        <w:t>FULL PAGE MAP: BEHAVIORS:</w:t>
+      </w:r>
+    </w:p>
+    <w:p>
+      <w:pPr>
+        <w:pStyle w:val="ListParagraph"/>
+        <w:numPr>
+          <w:ilvl w:val="1"/>
+          <w:numId w:val="1"/>
+        </w:numPr>
+      </w:pPr>
+      <w:r>
+        <w:t>As previous, but without table.</w:t>
+      </w:r>
+    </w:p>
+    <w:p>
+      <w:pPr>
         <w:ind w:left="-180"/>
       </w:pPr>
     </w:p>
-    <w:p>
-      <w:pPr>
-        <w:ind w:left="-180"/>
-      </w:pPr>
-    </w:p>
+    <w:p/>
     <w:p>
       <w:pPr>
         <w:pStyle w:val="ListParagraph"/>
@@ -593,10 +1215,13 @@
         </w:numPr>
       </w:pPr>
       <w:r>
-        <w:t>If needed, find someone with IE to open html files to verify correct operation.</w:t>
+        <w:t>If needed, find so</w:t>
       </w:r>
       <w:bookmarkStart w:id="0" w:name="_GoBack"/>
       <w:bookmarkEnd w:id="0"/>
+      <w:r>
+        <w:t>meone with IE to open html files to verify correct operation.</w:t>
+      </w:r>
     </w:p>
     <w:sectPr>
       <w:headerReference w:type="default" r:id="rId9"/>
@@ -704,7 +1329,7 @@
         <w:ind w:left="900" w:hanging="180"/>
       </w:pPr>
     </w:lvl>
-    <w:lvl w:ilvl="3" w:tplc="0409000F" w:tentative="1">
+    <w:lvl w:ilvl="3" w:tplc="0409000F">
       <w:start w:val="1"/>
       <w:numFmt w:val="decimal"/>
       <w:lvlText w:val="%4."/>

</xml_diff>